<commit_message>
Revert "Cambio formato estimaciones"
This reverts commit e9e1d0b128edda9a8eeb918cc3976fbcb579a86b.
</commit_message>
<xml_diff>
--- a/GrB_PLF_160930_PlanificaciónDelProyecto.docx
+++ b/GrB_PLF_160930_PlanificaciónDelProyecto.docx
@@ -2281,11 +2281,6 @@
     </w:p>
     <w:p>
       <w:pPr>
-        <w:jc w:val="both"/>
-      </w:pPr>
-    </w:p>
-    <w:p>
-      <w:pPr>
         <w:pStyle w:val="Ttulo3"/>
         <w:jc w:val="both"/>
       </w:pPr>
@@ -2332,12 +2327,7 @@
         </w:rPr>
       </w:pPr>
       <w:r>
-        <w:t>Cada uno de los s</w:t>
-      </w:r>
-      <w:bookmarkStart w:id="4" w:name="_GoBack"/>
-      <w:bookmarkEnd w:id="4"/>
-      <w:r>
-        <w:t>ubgrupos reali</w:t>
+        <w:t>Cada uno de los subgrupos reali</w:t>
       </w:r>
       <w:r>
         <w:t xml:space="preserve">zará una estimación que luego se pondrá en común para tratar de encontrar discrepancias y detectar posibles errores cometidos en la </w:t>
@@ -2361,6 +2351,8 @@
       <w:pPr>
         <w:jc w:val="both"/>
       </w:pPr>
+      <w:bookmarkStart w:id="4" w:name="_GoBack"/>
+      <w:bookmarkEnd w:id="4"/>
     </w:p>
     <w:sectPr>
       <w:headerReference w:type="default" r:id="rId11"/>
@@ -5342,7 +5334,7 @@
 </file>
 
 <file path=customXml/itemProps2.xml><?xml version="1.0" encoding="utf-8"?>
-<ds:datastoreItem xmlns:ds="http://schemas.openxmlformats.org/officeDocument/2006/customXml" ds:itemID="{F12336C7-620B-4923-8F47-DA1053F9B554}">
+<ds:datastoreItem xmlns:ds="http://schemas.openxmlformats.org/officeDocument/2006/customXml" ds:itemID="{F2F82181-69DD-4561-8F3F-E45017A8348C}">
   <ds:schemaRefs>
     <ds:schemaRef ds:uri="http://schemas.openxmlformats.org/officeDocument/2006/bibliography"/>
   </ds:schemaRefs>

</xml_diff>